<commit_message>
Update specification for UC query fee collection period
</commit_message>
<xml_diff>
--- a/02_Definition/01_Requirements/usecase-specification/TruyVanDotThuSpecification.docx
+++ b/02_Definition/01_Requirements/usecase-specification/TruyVanDotThuSpecification.docx
@@ -1006,23 +1006,7 @@
                       <w:szCs w:val="19"/>
                       <w:lang w:val="vi-VN"/>
                     </w:rPr>
-                    <w:t>Chọn chức năng “</w:t>
-                  </w:r>
-                  <w:r>
-                    <w:rPr>
-                      <w:sz w:val="19"/>
-                      <w:szCs w:val="19"/>
-                      <w:lang w:val="vi-VN"/>
-                    </w:rPr>
-                    <w:t>Truy vấn</w:t>
-                  </w:r>
-                  <w:r>
-                    <w:rPr>
-                      <w:sz w:val="19"/>
-                      <w:szCs w:val="19"/>
-                      <w:lang w:val="vi-VN"/>
-                    </w:rPr>
-                    <w:t xml:space="preserve"> đợt thu phí”</w:t>
+                    <w:t>Chọn chức năng “Truy vấn đợt thu phí”</w:t>
                   </w:r>
                 </w:p>
               </w:tc>
@@ -1374,6 +1358,14 @@
                       <w:lang w:val="vi-VN"/>
                     </w:rPr>
                     <w:t>Thực hiện truy vấn</w:t>
+                  </w:r>
+                  <w:r>
+                    <w:rPr>
+                      <w:sz w:val="19"/>
+                      <w:szCs w:val="19"/>
+                      <w:lang w:val="vi-VN"/>
+                    </w:rPr>
+                    <w:t xml:space="preserve"> từ CSDL</w:t>
                   </w:r>
                 </w:p>
               </w:tc>
@@ -1696,7 +1688,6 @@
                       <w:color w:val="000000"/>
                       <w:sz w:val="19"/>
                       <w:szCs w:val="19"/>
-                      <w:lang w:val="vi-VN"/>
                     </w:rPr>
                   </w:pPr>
                   <w:r>
@@ -1717,9 +1708,8 @@
                       <w:color w:val="000000"/>
                       <w:sz w:val="19"/>
                       <w:szCs w:val="19"/>
-                      <w:lang w:val="vi-VN"/>
-                    </w:rPr>
-                    <w:t>3</w:t>
+                    </w:rPr>
+                    <w:t>5</w:t>
                   </w:r>
                 </w:p>
               </w:tc>
@@ -1809,128 +1799,6 @@
                     </w:rPr>
                     <w:t xml:space="preserve"> thu phí”</w:t>
                   </w:r>
-                </w:p>
-              </w:tc>
-              <w:tc>
-                <w:tcPr>
-                  <w:tcW w:w="990" w:type="dxa"/>
-                  <w:vAlign w:val="center"/>
-                </w:tcPr>
-                <w:p>
-                  <w:pPr>
-                    <w:widowControl w:val="0"/>
-                    <w:spacing w:before="0" w:line="240" w:lineRule="auto"/>
-                    <w:jc w:val="center"/>
-                    <w:rPr>
-                      <w:rFonts w:eastAsia="Tahoma"/>
-                      <w:bCs/>
-                      <w:color w:val="000000"/>
-                      <w:sz w:val="19"/>
-                      <w:szCs w:val="19"/>
-                      <w:lang w:val="vi-VN"/>
-                    </w:rPr>
-                  </w:pPr>
-                  <w:r>
-                    <w:rPr>
-                      <w:rFonts w:eastAsia="Tahoma"/>
-                      <w:bCs/>
-                      <w:color w:val="000000"/>
-                      <w:sz w:val="19"/>
-                      <w:szCs w:val="19"/>
-                      <w:lang w:val="vi-VN"/>
-                    </w:rPr>
-                    <w:t>UC kết thúc</w:t>
-                  </w:r>
-                </w:p>
-              </w:tc>
-            </w:tr>
-            <w:tr>
-              <w:trPr>
-                <w:trHeight w:val="576"/>
-              </w:trPr>
-              <w:tc>
-                <w:tcPr>
-                  <w:tcW w:w="900" w:type="dxa"/>
-                  <w:vAlign w:val="center"/>
-                </w:tcPr>
-                <w:p>
-                  <w:pPr>
-                    <w:widowControl w:val="0"/>
-                    <w:spacing w:before="0" w:line="240" w:lineRule="auto"/>
-                    <w:jc w:val="center"/>
-                    <w:rPr>
-                      <w:rFonts w:eastAsia="Tahoma"/>
-                      <w:bCs/>
-                      <w:color w:val="000000"/>
-                      <w:sz w:val="19"/>
-                      <w:szCs w:val="19"/>
-                      <w:lang w:val="vi-VN"/>
-                    </w:rPr>
-                  </w:pPr>
-                  <w:r>
-                    <w:rPr>
-                      <w:rFonts w:eastAsia="Tahoma"/>
-                      <w:bCs/>
-                      <w:color w:val="000000"/>
-                      <w:sz w:val="19"/>
-                      <w:szCs w:val="19"/>
-                      <w:lang w:val="vi-VN"/>
-                    </w:rPr>
-                    <w:t>Bước 5</w:t>
-                  </w:r>
-                </w:p>
-              </w:tc>
-              <w:tc>
-                <w:tcPr>
-                  <w:tcW w:w="3240" w:type="dxa"/>
-                  <w:vAlign w:val="center"/>
-                </w:tcPr>
-                <w:p>
-                  <w:pPr>
-                    <w:widowControl w:val="0"/>
-                    <w:spacing w:before="0" w:line="240" w:lineRule="auto"/>
-                    <w:jc w:val="left"/>
-                    <w:rPr>
-                      <w:rFonts w:eastAsia="Tahoma"/>
-                      <w:bCs/>
-                      <w:color w:val="000000"/>
-                      <w:sz w:val="19"/>
-                      <w:szCs w:val="19"/>
-                      <w:lang w:val="vi-VN"/>
-                    </w:rPr>
-                  </w:pPr>
-                  <w:r>
-                    <w:rPr>
-                      <w:rFonts w:eastAsia="Tahoma"/>
-                      <w:bCs/>
-                      <w:color w:val="000000"/>
-                      <w:sz w:val="19"/>
-                      <w:szCs w:val="19"/>
-                      <w:lang w:val="vi-VN"/>
-                    </w:rPr>
-                    <w:t>Kế toán không muốn thực hiện các chức năng tùy chọn</w:t>
-                  </w:r>
-                </w:p>
-              </w:tc>
-              <w:tc>
-                <w:tcPr>
-                  <w:tcW w:w="3240" w:type="dxa"/>
-                  <w:vAlign w:val="center"/>
-                </w:tcPr>
-                <w:p>
-                  <w:pPr>
-                    <w:widowControl w:val="0"/>
-                    <w:spacing w:before="0" w:line="240" w:lineRule="auto"/>
-                    <w:jc w:val="left"/>
-                    <w:rPr>
-                      <w:rFonts w:eastAsia="Tahoma"/>
-                      <w:bCs/>
-                      <w:color w:val="000000"/>
-                      <w:sz w:val="19"/>
-                      <w:szCs w:val="19"/>
-                      <w:lang w:val="vi-VN"/>
-                    </w:rPr>
-                  </w:pPr>
                 </w:p>
               </w:tc>
               <w:tc>
@@ -2119,27 +1987,7 @@
                 <w:szCs w:val="19"/>
                 <w:lang w:val="vi-VN"/>
               </w:rPr>
-              <w:t xml:space="preserve"> dữ liệu </w:t>
-            </w:r>
-            <w:r>
-              <w:rPr>
-                <w:rFonts w:ascii="Tahoma" w:eastAsia="Tahoma" w:hAnsi="Tahoma" w:cs="Tahoma"/>
-                <w:color w:val="000000"/>
-                <w:sz w:val="19"/>
-                <w:szCs w:val="19"/>
-                <w:lang w:val="vi-VN"/>
-              </w:rPr>
-              <w:t>truy vấn</w:t>
-            </w:r>
-            <w:r>
-              <w:rPr>
-                <w:rFonts w:ascii="Tahoma" w:eastAsia="Tahoma" w:hAnsi="Tahoma" w:cs="Tahoma"/>
-                <w:color w:val="000000"/>
-                <w:sz w:val="19"/>
-                <w:szCs w:val="19"/>
-                <w:lang w:val="vi-VN"/>
-              </w:rPr>
-              <w:t xml:space="preserve"> của </w:t>
+              <w:t xml:space="preserve"> dữ liệu truy vấn của </w:t>
             </w:r>
             <w:proofErr w:type="spellStart"/>
             <w:r>

</xml_diff>